<commit_message>
Data storing done and added flask server
</commit_message>
<xml_diff>
--- a/Smart Glasses/Taak verdeling en opbouw software.docx
+++ b/Smart Glasses/Taak verdeling en opbouw software.docx
@@ -18,9 +18,6 @@
         <w:t>mounting</w:t>
       </w:r>
       <w:proofErr w:type="spellEnd"/>
-      <w:r>
-        <w:t>: Liam</w:t>
-      </w:r>
     </w:p>
     <w:p>
       <w:pPr>
@@ -80,13 +77,7 @@
         <w:rPr>
           <w:lang w:val="it-IT"/>
         </w:rPr>
-        <w:t>montere</w:t>
-      </w:r>
-      <w:r>
-        <w:rPr>
-          <w:lang w:val="it-IT"/>
-        </w:rPr>
-        <w:t>n</w:t>
+        <w:t>monteren</w:t>
       </w:r>
       <w:proofErr w:type="spellEnd"/>
     </w:p>
@@ -105,42 +96,8 @@
         <w:rPr>
           <w:lang w:val="en-US"/>
         </w:rPr>
-        <w:t>Hand gesture detection and h</w:t>
-      </w:r>
-      <w:r>
-        <w:rPr>
-          <w:lang w:val="en-US"/>
-        </w:rPr>
-        <w:t>andling</w:t>
-      </w:r>
-      <w:r>
-        <w:rPr>
-          <w:lang w:val="en-US"/>
-        </w:rPr>
-        <w:t xml:space="preserve">: </w:t>
-      </w:r>
-      <w:proofErr w:type="spellStart"/>
-      <w:r>
-        <w:rPr>
-          <w:lang w:val="en-US"/>
-        </w:rPr>
-        <w:t>Ilker</w:t>
-      </w:r>
-      <w:proofErr w:type="spellEnd"/>
-      <w:r>
-        <w:rPr>
-          <w:lang w:val="en-US"/>
-        </w:rPr>
-        <w:t xml:space="preserve"> &amp; </w:t>
-      </w:r>
-      <w:proofErr w:type="spellStart"/>
-      <w:r>
-        <w:rPr>
-          <w:lang w:val="en-US"/>
-        </w:rPr>
-        <w:t>Dolf</w:t>
-      </w:r>
-      <w:proofErr w:type="spellEnd"/>
+        <w:t>Hand gesture detection and handling</w:t>
+      </w:r>
     </w:p>
     <w:p>
       <w:pPr>
@@ -195,12 +152,6 @@
         </w:rPr>
         <w:t>Data gathering and storing</w:t>
       </w:r>
-      <w:r>
-        <w:rPr>
-          <w:lang w:val="en-US"/>
-        </w:rPr>
-        <w:t>: Ivan &amp; Milan</w:t>
-      </w:r>
     </w:p>
     <w:p>
       <w:pPr>
@@ -236,16 +187,28 @@
           <w:numId w:val="1"/>
         </w:numPr>
         <w:rPr>
-          <w:highlight w:val="yellow"/>
-          <w:lang w:val="en-US"/>
-        </w:rPr>
-      </w:pPr>
-      <w:r>
-        <w:rPr>
-          <w:highlight w:val="yellow"/>
-          <w:lang w:val="en-US"/>
-        </w:rPr>
-        <w:t>Sla data op in txt</w:t>
+          <w:lang w:val="en-US"/>
+        </w:rPr>
+      </w:pPr>
+      <w:r>
+        <w:rPr>
+          <w:lang w:val="en-US"/>
+        </w:rPr>
+        <w:t xml:space="preserve">Sla </w:t>
+      </w:r>
+      <w:proofErr w:type="spellStart"/>
+      <w:r>
+        <w:rPr>
+          <w:lang w:val="en-US"/>
+        </w:rPr>
+        <w:t>afbeelding</w:t>
+      </w:r>
+      <w:proofErr w:type="spellEnd"/>
+      <w:r>
+        <w:rPr>
+          <w:lang w:val="en-US"/>
+        </w:rPr>
+        <w:t xml:space="preserve"> op</w:t>
       </w:r>
     </w:p>
     <w:p>
@@ -256,32 +219,35 @@
           <w:numId w:val="1"/>
         </w:numPr>
         <w:rPr>
-          <w:highlight w:val="yellow"/>
-          <w:lang w:val="en-US"/>
-        </w:rPr>
-      </w:pPr>
-      <w:r>
-        <w:rPr>
-          <w:highlight w:val="yellow"/>
-          <w:lang w:val="en-US"/>
-        </w:rPr>
-        <w:t xml:space="preserve">Sla </w:t>
-      </w:r>
-      <w:proofErr w:type="spellStart"/>
-      <w:r>
-        <w:rPr>
-          <w:highlight w:val="yellow"/>
-          <w:lang w:val="en-US"/>
-        </w:rPr>
-        <w:t>afbeelding</w:t>
-      </w:r>
-      <w:proofErr w:type="spellEnd"/>
-      <w:r>
-        <w:rPr>
-          <w:highlight w:val="yellow"/>
-          <w:lang w:val="en-US"/>
-        </w:rPr>
-        <w:t xml:space="preserve"> op</w:t>
+          <w:lang w:val="en-US"/>
+        </w:rPr>
+      </w:pPr>
+      <w:r>
+        <w:rPr>
+          <w:lang w:val="en-US"/>
+        </w:rPr>
+        <w:t>D</w:t>
+      </w:r>
+      <w:r>
+        <w:rPr>
+          <w:lang w:val="en-US"/>
+        </w:rPr>
+        <w:t>atabase</w:t>
+      </w:r>
+    </w:p>
+    <w:p>
+      <w:pPr>
+        <w:pStyle w:val="Lijstalinea"/>
+        <w:numPr>
+          <w:ilvl w:val="0"/>
+          <w:numId w:val="1"/>
+        </w:numPr>
+      </w:pPr>
+      <w:r>
+        <w:rPr>
+          <w:lang w:val="en-US"/>
+        </w:rPr>
+        <w:t>Data placement</w:t>
       </w:r>
     </w:p>
     <w:p>
@@ -291,42 +257,9 @@
           <w:ilvl w:val="1"/>
           <w:numId w:val="1"/>
         </w:numPr>
-        <w:rPr>
-          <w:highlight w:val="yellow"/>
-          <w:lang w:val="en-US"/>
-        </w:rPr>
-      </w:pPr>
-      <w:proofErr w:type="spellStart"/>
-      <w:r>
-        <w:rPr>
-          <w:highlight w:val="yellow"/>
-          <w:lang w:val="en-US"/>
-        </w:rPr>
-        <w:t>Beide</w:t>
-      </w:r>
-      <w:proofErr w:type="spellEnd"/>
-      <w:r>
-        <w:rPr>
-          <w:highlight w:val="yellow"/>
-          <w:lang w:val="en-US"/>
-        </w:rPr>
-        <w:t xml:space="preserve"> in </w:t>
-      </w:r>
-      <w:proofErr w:type="spellStart"/>
-      <w:r>
-        <w:rPr>
-          <w:highlight w:val="yellow"/>
-          <w:lang w:val="en-US"/>
-        </w:rPr>
-        <w:t>een</w:t>
-      </w:r>
-      <w:proofErr w:type="spellEnd"/>
-      <w:r>
-        <w:rPr>
-          <w:highlight w:val="yellow"/>
-          <w:lang w:val="en-US"/>
-        </w:rPr>
-        <w:t xml:space="preserve"> map</w:t>
+      </w:pPr>
+      <w:r>
+        <w:t>JSON</w:t>
       </w:r>
     </w:p>
     <w:p>
@@ -336,39 +269,15 @@
           <w:ilvl w:val="1"/>
           <w:numId w:val="1"/>
         </w:numPr>
-        <w:rPr>
-          <w:lang w:val="en-US"/>
-        </w:rPr>
-      </w:pPr>
-      <w:r>
-        <w:rPr>
-          <w:lang w:val="en-US"/>
-        </w:rPr>
-        <w:t>Of database?</w:t>
-      </w:r>
-    </w:p>
-    <w:p>
-      <w:pPr>
-        <w:pStyle w:val="Lijstalinea"/>
-        <w:numPr>
-          <w:ilvl w:val="0"/>
-          <w:numId w:val="1"/>
-        </w:numPr>
-        <w:rPr>
-          <w:lang w:val="en-US"/>
-        </w:rPr>
-      </w:pPr>
-      <w:r>
-        <w:rPr>
-          <w:lang w:val="en-US"/>
-        </w:rPr>
-        <w:t>Data placement</w:t>
-      </w:r>
-      <w:r>
-        <w:rPr>
-          <w:lang w:val="en-US"/>
-        </w:rPr>
-        <w:t>: Damian &amp; Liam</w:t>
+      </w:pPr>
+      <w:r>
+        <w:t xml:space="preserve">Plaats </w:t>
+      </w:r>
+      <w:r>
+        <w:t>data</w:t>
+      </w:r>
+      <w:r>
+        <w:t xml:space="preserve"> op webpagina</w:t>
       </w:r>
     </w:p>
     <w:p>
@@ -380,31 +289,7 @@
         </w:numPr>
       </w:pPr>
       <w:r>
-        <w:t>Verzamel data in zelfde map</w:t>
-      </w:r>
-    </w:p>
-    <w:p>
-      <w:pPr>
-        <w:pStyle w:val="Lijstalinea"/>
-        <w:numPr>
-          <w:ilvl w:val="1"/>
-          <w:numId w:val="1"/>
-        </w:numPr>
-      </w:pPr>
-      <w:r>
-        <w:t>JSON</w:t>
-      </w:r>
-    </w:p>
-    <w:p>
-      <w:pPr>
-        <w:pStyle w:val="Lijstalinea"/>
-        <w:numPr>
-          <w:ilvl w:val="1"/>
-          <w:numId w:val="1"/>
-        </w:numPr>
-      </w:pPr>
-      <w:r>
-        <w:t>Plaats deze op webpagina</w:t>
+        <w:t>Total pictures taken on display</w:t>
       </w:r>
     </w:p>
     <w:sectPr>
@@ -1274,6 +1159,21 @@
 </file>
 
 <file path=customXml/item1.xml><?xml version="1.0" encoding="utf-8"?>
+<p:properties xmlns:p="http://schemas.microsoft.com/office/2006/metadata/properties" xmlns:xsi="http://www.w3.org/2001/XMLSchema-instance" xmlns:pc="http://schemas.microsoft.com/office/infopath/2007/PartnerControls">
+  <documentManagement/>
+</p:properties>
+</file>
+
+<file path=customXml/item2.xml><?xml version="1.0" encoding="utf-8"?>
+<?mso-contentType ?>
+<FormTemplates xmlns="http://schemas.microsoft.com/sharepoint/v3/contenttype/forms">
+  <Display>DocumentLibraryForm</Display>
+  <Edit>DocumentLibraryForm</Edit>
+  <New>DocumentLibraryForm</New>
+</FormTemplates>
+</file>
+
+<file path=customXml/item3.xml><?xml version="1.0" encoding="utf-8"?>
 <ct:contentTypeSchema xmlns:ct="http://schemas.microsoft.com/office/2006/metadata/contentType" xmlns:ma="http://schemas.microsoft.com/office/2006/metadata/properties/metaAttributes" ct:_="" ma:_="" ma:contentTypeName="Document" ma:contentTypeID="0x010100792AA18206D4264DB240BE1422045DC5" ma:contentTypeVersion="5" ma:contentTypeDescription="Een nieuw document maken." ma:contentTypeScope="" ma:versionID="05ef7e81bd43ed0846beb9cb7c3e2fa9">
   <xsd:schema xmlns:xsd="http://www.w3.org/2001/XMLSchema" xmlns:xs="http://www.w3.org/2001/XMLSchema" xmlns:p="http://schemas.microsoft.com/office/2006/metadata/properties" xmlns:ns2="ffb79e75-a468-4c4f-b3a2-e0f330facbb2" targetNamespace="http://schemas.microsoft.com/office/2006/metadata/properties" ma:root="true" ma:fieldsID="3dd2bfbb39f35416014857c020865636" ns2:_="">
     <xsd:import namespace="ffb79e75-a468-4c4f-b3a2-e0f330facbb2"/>
@@ -1423,29 +1323,37 @@
 </ct:contentTypeSchema>
 </file>
 
-<file path=customXml/item2.xml><?xml version="1.0" encoding="utf-8"?>
-<?mso-contentType ?>
-<FormTemplates xmlns="http://schemas.microsoft.com/sharepoint/v3/contenttype/forms">
-  <Display>DocumentLibraryForm</Display>
-  <Edit>DocumentLibraryForm</Edit>
-  <New>DocumentLibraryForm</New>
-</FormTemplates>
-</file>
-
-<file path=customXml/item3.xml><?xml version="1.0" encoding="utf-8"?>
-<p:properties xmlns:p="http://schemas.microsoft.com/office/2006/metadata/properties" xmlns:xsi="http://www.w3.org/2001/XMLSchema-instance" xmlns:pc="http://schemas.microsoft.com/office/infopath/2007/PartnerControls">
-  <documentManagement/>
-</p:properties>
-</file>
-
 <file path=customXml/itemProps1.xml><?xml version="1.0" encoding="utf-8"?>
-<ds:datastoreItem xmlns:ds="http://schemas.openxmlformats.org/officeDocument/2006/customXml" ds:itemID="{711BF012-1ABA-45F0-AE1D-BF26744A6B7F}"/>
+<ds:datastoreItem xmlns:ds="http://schemas.openxmlformats.org/officeDocument/2006/customXml" ds:itemID="{223CB95F-23FA-4206-B2F0-31F7E3860696}">
+  <ds:schemaRefs>
+    <ds:schemaRef ds:uri="http://schemas.microsoft.com/office/2006/metadata/properties"/>
+    <ds:schemaRef ds:uri="http://schemas.microsoft.com/office/infopath/2007/PartnerControls"/>
+  </ds:schemaRefs>
+</ds:datastoreItem>
 </file>
 
 <file path=customXml/itemProps2.xml><?xml version="1.0" encoding="utf-8"?>
-<ds:datastoreItem xmlns:ds="http://schemas.openxmlformats.org/officeDocument/2006/customXml" ds:itemID="{B48F34E6-79E1-45A3-87E0-92417F993A24}"/>
+<ds:datastoreItem xmlns:ds="http://schemas.openxmlformats.org/officeDocument/2006/customXml" ds:itemID="{B48F34E6-79E1-45A3-87E0-92417F993A24}">
+  <ds:schemaRefs>
+    <ds:schemaRef ds:uri="http://schemas.microsoft.com/sharepoint/v3/contenttype/forms"/>
+  </ds:schemaRefs>
+</ds:datastoreItem>
 </file>
 
 <file path=customXml/itemProps3.xml><?xml version="1.0" encoding="utf-8"?>
-<ds:datastoreItem xmlns:ds="http://schemas.openxmlformats.org/officeDocument/2006/customXml" ds:itemID="{223CB95F-23FA-4206-B2F0-31F7E3860696}"/>
+<ds:datastoreItem xmlns:ds="http://schemas.openxmlformats.org/officeDocument/2006/customXml" ds:itemID="{711BF012-1ABA-45F0-AE1D-BF26744A6B7F}">
+  <ds:schemaRefs>
+    <ds:schemaRef ds:uri="http://schemas.microsoft.com/office/2006/metadata/contentType"/>
+    <ds:schemaRef ds:uri="http://schemas.microsoft.com/office/2006/metadata/properties/metaAttributes"/>
+    <ds:schemaRef ds:uri="http://www.w3.org/2001/XMLSchema"/>
+    <ds:schemaRef ds:uri="http://schemas.microsoft.com/office/2006/metadata/properties"/>
+    <ds:schemaRef ds:uri="ffb79e75-a468-4c4f-b3a2-e0f330facbb2"/>
+    <ds:schemaRef ds:uri="http://schemas.microsoft.com/office/2006/documentManagement/types"/>
+    <ds:schemaRef ds:uri="http://schemas.microsoft.com/office/infopath/2007/PartnerControls"/>
+    <ds:schemaRef ds:uri="http://schemas.openxmlformats.org/package/2006/metadata/core-properties"/>
+    <ds:schemaRef ds:uri="http://purl.org/dc/elements/1.1/"/>
+    <ds:schemaRef ds:uri="http://purl.org/dc/terms/"/>
+    <ds:schemaRef ds:uri="http://schemas.microsoft.com/internal/obd"/>
+  </ds:schemaRefs>
+</ds:datastoreItem>
 </file>
</xml_diff>